<commit_message>
Add use case allowing doctors to see chat histories
</commit_message>
<xml_diff>
--- a/EHR/4857773456.docx
+++ b/EHR/4857773456.docx
@@ -9,7 +9,13 @@
     </w:p>
     <w:p>
       <w:r>
-        <w:t>[2023-09-23T08:15]</w:t>
+        <w:t>[2023-09-23</w:t>
+      </w:r>
+      <w:r>
+        <w:t xml:space="preserve"> </w:t>
+      </w:r>
+      <w:r>
+        <w:t>08:15]</w:t>
       </w:r>
     </w:p>
     <w:p/>
@@ -46,7 +52,13 @@
     </w:p>
     <w:p>
       <w:r>
-        <w:t>[2023-09-23T10:08]</w:t>
+        <w:t>[2023-09-23</w:t>
+      </w:r>
+      <w:r>
+        <w:t xml:space="preserve"> </w:t>
+      </w:r>
+      <w:r>
+        <w:t>10:08]</w:t>
       </w:r>
     </w:p>
     <w:p/>
@@ -100,7 +112,13 @@
     </w:p>
     <w:p>
       <w:r>
-        <w:t>[2023-09-23T11:30]</w:t>
+        <w:t>[2023-09-23</w:t>
+      </w:r>
+      <w:r>
+        <w:t xml:space="preserve"> </w:t>
+      </w:r>
+      <w:r>
+        <w:t>11:30]</w:t>
       </w:r>
     </w:p>
     <w:p/>
@@ -138,7 +156,13 @@
     </w:p>
     <w:p>
       <w:r>
-        <w:t>[2023-09-23T11:45]</w:t>
+        <w:t>[2023-09-23</w:t>
+      </w:r>
+      <w:r>
+        <w:t xml:space="preserve"> </w:t>
+      </w:r>
+      <w:r>
+        <w:t>11:45]</w:t>
       </w:r>
     </w:p>
     <w:p/>
@@ -171,7 +195,13 @@
     </w:p>
     <w:p>
       <w:r>
-        <w:t>[2023-09-24T08:40]</w:t>
+        <w:t>[2023-09-24</w:t>
+      </w:r>
+      <w:r>
+        <w:t xml:space="preserve"> </w:t>
+      </w:r>
+      <w:r>
+        <w:t>08:40]</w:t>
       </w:r>
     </w:p>
     <w:p/>
@@ -195,15 +225,7 @@
     </w:p>
     <w:p>
       <w:r>
-        <w:t xml:space="preserve">- </w:t>
-      </w:r>
-      <w:proofErr w:type="spellStart"/>
-      <w:r>
-        <w:t>Obs</w:t>
-      </w:r>
-      <w:proofErr w:type="spellEnd"/>
-      <w:r>
-        <w:t xml:space="preserve"> stable</w:t>
+        <w:t>- Obs stable</w:t>
       </w:r>
     </w:p>
     <w:p>
@@ -259,7 +281,13 @@
     </w:p>
     <w:p>
       <w:r>
-        <w:t>[2023-09-25T08:30]</w:t>
+        <w:t>[2023-09-25</w:t>
+      </w:r>
+      <w:r>
+        <w:t xml:space="preserve"> </w:t>
+      </w:r>
+      <w:r>
+        <w:t>08:30]</w:t>
       </w:r>
     </w:p>
     <w:p/>
@@ -337,7 +365,13 @@
     </w:p>
     <w:p>
       <w:r>
-        <w:t>[2023-09-25T11:00]</w:t>
+        <w:t>[2023-09-25</w:t>
+      </w:r>
+      <w:r>
+        <w:t xml:space="preserve"> </w:t>
+      </w:r>
+      <w:r>
+        <w:t>11:00]</w:t>
       </w:r>
     </w:p>
     <w:p/>
@@ -348,26 +382,13 @@
     </w:p>
     <w:p>
       <w:r>
-        <w:t xml:space="preserve">- </w:t>
-      </w:r>
-      <w:proofErr w:type="spellStart"/>
-      <w:r>
-        <w:t>Obs</w:t>
-      </w:r>
-      <w:proofErr w:type="spellEnd"/>
-      <w:r>
-        <w:t xml:space="preserve"> stable,</w:t>
-      </w:r>
-    </w:p>
-    <w:p>
-      <w:r>
-        <w:t xml:space="preserve">- Plan: continue current </w:t>
-      </w:r>
-      <w:proofErr w:type="spellStart"/>
-      <w:r>
-        <w:t>treamtne</w:t>
-      </w:r>
-      <w:proofErr w:type="spellEnd"/>
+        <w:t>- Obs stable,</w:t>
+      </w:r>
+    </w:p>
+    <w:p>
+      <w:r>
+        <w:t>- Plan: continue current treamtne</w:t>
+      </w:r>
     </w:p>
     <w:p>
       <w:r>
@@ -377,7 +398,13 @@
     </w:p>
     <w:p>
       <w:r>
-        <w:t>[2023-09-25T18:00]</w:t>
+        <w:t>[2023-09-25</w:t>
+      </w:r>
+      <w:r>
+        <w:t xml:space="preserve"> </w:t>
+      </w:r>
+      <w:r>
+        <w:t>18:00]</w:t>
       </w:r>
     </w:p>
     <w:p/>
@@ -423,7 +450,13 @@
     </w:p>
     <w:p>
       <w:r>
-        <w:t>[2023-09-26T08:50]</w:t>
+        <w:t>[2023-09-26</w:t>
+      </w:r>
+      <w:r>
+        <w:t xml:space="preserve"> </w:t>
+      </w:r>
+      <w:r>
+        <w:t>08:50]</w:t>
       </w:r>
     </w:p>
     <w:p/>
@@ -491,7 +524,13 @@
     </w:p>
     <w:p>
       <w:r>
-        <w:t>[2023-09-26T12:45]</w:t>
+        <w:t>[2023-09-26</w:t>
+      </w:r>
+      <w:r>
+        <w:t xml:space="preserve"> </w:t>
+      </w:r>
+      <w:r>
+        <w:t>12:45]</w:t>
       </w:r>
     </w:p>
     <w:p/>
@@ -525,7 +564,13 @@
     </w:p>
     <w:p>
       <w:r>
-        <w:t>[2023-09-27T08:20]</w:t>
+        <w:t>[2023-09-27</w:t>
+      </w:r>
+      <w:r>
+        <w:t xml:space="preserve"> </w:t>
+      </w:r>
+      <w:r>
+        <w:t>08:20]</w:t>
       </w:r>
     </w:p>
     <w:p/>
@@ -593,7 +638,13 @@
     </w:p>
     <w:p>
       <w:r>
-        <w:t>[2023-09-28T08:35]</w:t>
+        <w:t>[2023-09-28</w:t>
+      </w:r>
+      <w:r>
+        <w:t xml:space="preserve"> </w:t>
+      </w:r>
+      <w:r>
+        <w:t>08:35]</w:t>
       </w:r>
     </w:p>
     <w:p/>
@@ -638,7 +689,13 @@
     </w:p>
     <w:p>
       <w:r>
-        <w:t>[2023-09-29T08:35]</w:t>
+        <w:t>[2023-09-29</w:t>
+      </w:r>
+      <w:r>
+        <w:t xml:space="preserve"> </w:t>
+      </w:r>
+      <w:r>
+        <w:t>08:35]</w:t>
       </w:r>
     </w:p>
     <w:p/>
@@ -651,6 +708,33 @@
     <w:p>
       <w:r>
         <w:t>- Outpatient appointment booked for 31/10/2023</w:t>
+      </w:r>
+    </w:p>
+    <w:p/>
+    <w:p>
+      <w:r>
+        <w:t>---</w:t>
+      </w:r>
+      <w:r>
+        <w:br/>
+        <w:t>[2023-09-23</w:t>
+      </w:r>
+      <w:r>
+        <w:t xml:space="preserve"> </w:t>
+      </w:r>
+      <w:r>
+        <w:t>23:12]</w:t>
+      </w:r>
+      <w:r>
+        <w:br/>
+      </w:r>
+      <w:r>
+        <w:br/>
+        <w:t>Next of kin initiated a conversation with Florence. View chat at:</w:t>
+      </w:r>
+      <w:r>
+        <w:br/>
+        <w:t>https://async-doc-demo.s3.amazonaws.com/4857773456_1695507169.406864</w:t>
       </w:r>
     </w:p>
     <w:sectPr>

</xml_diff>

<commit_message>
Add patient name to EHR
</commit_message>
<xml_diff>
--- a/EHR/4857773456.docx
+++ b/EHR/4857773456.docx
@@ -4,6 +4,16 @@
   <w:body>
     <w:p>
       <w:r>
+        <w:t>Patient Name: John Doe</w:t>
+      </w:r>
+    </w:p>
+    <w:p>
+      <w:r>
+        <w:t>Date of Birth: 01/01/1960</w:t>
+      </w:r>
+    </w:p>
+    <w:p>
+      <w:r>
         <w:t>---</w:t>
       </w:r>
     </w:p>
@@ -318,7 +328,6 @@
     <w:p/>
     <w:p>
       <w:r>
-        <w:lastRenderedPageBreak/>
         <w:t>[2023-09-25T11:00]</w:t>
       </w:r>
     </w:p>
@@ -474,7 +483,6 @@
     </w:p>
     <w:p>
       <w:r>
-        <w:lastRenderedPageBreak/>
         <w:t>- Eating &amp; drinking well</w:t>
       </w:r>
     </w:p>

</xml_diff>